<commit_message>
“Laboratorio 8 - Entrega final"
</commit_message>
<xml_diff>
--- a/Docs/Observaciones-Lab 8.docx
+++ b/Docs/Observaciones-Lab 8.docx
@@ -44,7 +44,23 @@
           <w:noProof w:val="0"/>
           <w:lang w:val="es-CO"/>
         </w:rPr>
-        <w:t>1 Cod XXXX</w:t>
+        <w:t xml:space="preserve">1 </w:t>
+      </w:r>
+      <w:proofErr w:type="spellStart"/>
+      <w:r>
+        <w:rPr>
+          <w:noProof w:val="0"/>
+          <w:lang w:val="es-CO"/>
+        </w:rPr>
+        <w:t>Cod</w:t>
+      </w:r>
+      <w:proofErr w:type="spellEnd"/>
+      <w:r>
+        <w:rPr>
+          <w:noProof w:val="0"/>
+          <w:lang w:val="es-CO"/>
+        </w:rPr>
+        <w:t xml:space="preserve"> XXXX</w:t>
       </w:r>
     </w:p>
     <w:p>
@@ -68,7 +84,23 @@
           <w:noProof w:val="0"/>
           <w:lang w:val="es-CO"/>
         </w:rPr>
-        <w:t>2 Cod XXXX</w:t>
+        <w:t xml:space="preserve">2 </w:t>
+      </w:r>
+      <w:proofErr w:type="spellStart"/>
+      <w:r>
+        <w:rPr>
+          <w:noProof w:val="0"/>
+          <w:lang w:val="es-CO"/>
+        </w:rPr>
+        <w:t>Cod</w:t>
+      </w:r>
+      <w:proofErr w:type="spellEnd"/>
+      <w:r>
+        <w:rPr>
+          <w:noProof w:val="0"/>
+          <w:lang w:val="es-CO"/>
+        </w:rPr>
+        <w:t xml:space="preserve"> XXXX</w:t>
       </w:r>
     </w:p>
     <w:p>
@@ -116,6 +148,28 @@
     <w:p>
       <w:pPr>
         <w:pStyle w:val="ListParagraph"/>
+        <w:numPr>
+          <w:ilvl w:val="1"/>
+          <w:numId w:val="12"/>
+        </w:numPr>
+        <w:spacing w:after="0"/>
+        <w:jc w:val="both"/>
+        <w:rPr>
+          <w:rFonts w:ascii="Dax-Regular" w:hAnsi="Dax-Regular"/>
+          <w:lang w:val="es-CO"/>
+        </w:rPr>
+      </w:pPr>
+      <w:r>
+        <w:rPr>
+          <w:rFonts w:ascii="Dax-Regular" w:hAnsi="Dax-Regular"/>
+          <w:lang w:val="es-CO"/>
+        </w:rPr>
+        <w:t xml:space="preserve">Para un árbol ordenado balanceado se cumple la relación de n = 2^h, sin embargo como el árbol del ejemplo no esta balanceado ya que hay fechas donde hubo más crímenes que otros, esta relación no se cumple. </w:t>
+      </w:r>
+    </w:p>
+    <w:p>
+      <w:pPr>
+        <w:pStyle w:val="ListParagraph"/>
         <w:spacing w:after="0"/>
         <w:jc w:val="both"/>
         <w:rPr>
@@ -160,15 +214,27 @@
     <w:p>
       <w:pPr>
         <w:pStyle w:val="ListParagraph"/>
-        <w:rPr>
-          <w:rFonts w:ascii="Dax-Regular" w:hAnsi="Dax-Regular"/>
-          <w:lang w:val="es-CO"/>
-        </w:rPr>
-      </w:pPr>
+        <w:numPr>
+          <w:ilvl w:val="1"/>
+          <w:numId w:val="12"/>
+        </w:numPr>
+        <w:spacing w:after="0"/>
+        <w:jc w:val="both"/>
+        <w:rPr>
+          <w:rFonts w:ascii="Dax-Regular" w:hAnsi="Dax-Regular"/>
+          <w:lang w:val="es-CO"/>
+        </w:rPr>
+      </w:pPr>
+      <w:r>
+        <w:rPr>
+          <w:rFonts w:ascii="Dax-Regular" w:hAnsi="Dax-Regular"/>
+          <w:lang w:val="es-CO"/>
+        </w:rPr>
+        <w:t xml:space="preserve">El tiempo de respuesta sería mayor porque en la tabla de hash no hay un orden para llaves, entonces tendrá que recorrer todos los elementos de la tabla y para cada uno verificar si esta dentro del rango. </w:t>
+      </w:r>
     </w:p>
     <w:p>
       <w:pPr>
-        <w:pStyle w:val="ListParagraph"/>
         <w:rPr>
           <w:rFonts w:ascii="Dax-Regular" w:hAnsi="Dax-Regular"/>
           <w:lang w:val="es-CO"/>
@@ -196,6 +262,156 @@
         </w:rPr>
         <w:t>¿Qué operación del TAD se utiliza para retornar una lista con la información encontrada en un rango de fechas?</w:t>
       </w:r>
+    </w:p>
+    <w:p>
+      <w:pPr>
+        <w:pStyle w:val="ListParagraph"/>
+        <w:numPr>
+          <w:ilvl w:val="1"/>
+          <w:numId w:val="12"/>
+        </w:numPr>
+        <w:spacing w:after="0"/>
+        <w:jc w:val="both"/>
+        <w:rPr>
+          <w:rFonts w:ascii="Dax-Regular" w:hAnsi="Dax-Regular"/>
+          <w:lang w:val="es-CO"/>
+        </w:rPr>
+      </w:pPr>
+      <w:r>
+        <w:rPr>
+          <w:rFonts w:ascii="Dax-Regular" w:hAnsi="Dax-Regular"/>
+          <w:lang w:val="es-CO"/>
+        </w:rPr>
+        <w:t xml:space="preserve">Se usa la operación del TAD </w:t>
+      </w:r>
+      <w:proofErr w:type="spellStart"/>
+      <w:r>
+        <w:rPr>
+          <w:rFonts w:ascii="Dax-Regular" w:hAnsi="Dax-Regular"/>
+          <w:lang w:val="es-CO"/>
+        </w:rPr>
+        <w:t>ordered</w:t>
+      </w:r>
+      <w:proofErr w:type="spellEnd"/>
+      <w:r>
+        <w:rPr>
+          <w:rFonts w:ascii="Dax-Regular" w:hAnsi="Dax-Regular"/>
+          <w:lang w:val="es-CO"/>
+        </w:rPr>
+        <w:t xml:space="preserve"> </w:t>
+      </w:r>
+      <w:proofErr w:type="spellStart"/>
+      <w:r>
+        <w:rPr>
+          <w:rFonts w:ascii="Dax-Regular" w:hAnsi="Dax-Regular"/>
+          <w:lang w:val="es-CO"/>
+        </w:rPr>
+        <w:t>maps</w:t>
+      </w:r>
+      <w:proofErr w:type="spellEnd"/>
+      <w:r>
+        <w:rPr>
+          <w:rFonts w:ascii="Dax-Regular" w:hAnsi="Dax-Regular"/>
+          <w:lang w:val="es-CO"/>
+        </w:rPr>
+        <w:t xml:space="preserve"> </w:t>
+      </w:r>
+      <w:proofErr w:type="spellStart"/>
+      <w:r>
+        <w:rPr>
+          <w:rFonts w:ascii="Dax-Regular" w:hAnsi="Dax-Regular"/>
+          <w:lang w:val="es-CO"/>
+        </w:rPr>
+        <w:t>om.</w:t>
+      </w:r>
+      <w:r>
+        <w:rPr>
+          <w:rFonts w:ascii="Dax-Regular" w:hAnsi="Dax-Regular"/>
+          <w:lang w:val="es-CO"/>
+        </w:rPr>
+        <w:t>values</w:t>
+      </w:r>
+      <w:proofErr w:type="spellEnd"/>
+      <w:r>
+        <w:rPr>
+          <w:rFonts w:ascii="Dax-Regular" w:hAnsi="Dax-Regular"/>
+          <w:lang w:val="es-CO"/>
+        </w:rPr>
+        <w:t>(</w:t>
+      </w:r>
+      <w:proofErr w:type="spellStart"/>
+      <w:r>
+        <w:rPr>
+          <w:rFonts w:ascii="Dax-Regular" w:hAnsi="Dax-Regular"/>
+          <w:lang w:val="es-CO"/>
+        </w:rPr>
+        <w:t>map</w:t>
+      </w:r>
+      <w:proofErr w:type="spellEnd"/>
+      <w:r>
+        <w:rPr>
+          <w:rFonts w:ascii="Dax-Regular" w:hAnsi="Dax-Regular"/>
+          <w:lang w:val="es-CO"/>
+        </w:rPr>
+        <w:t xml:space="preserve">, </w:t>
+      </w:r>
+      <w:proofErr w:type="spellStart"/>
+      <w:r>
+        <w:rPr>
+          <w:rFonts w:ascii="Dax-Regular" w:hAnsi="Dax-Regular"/>
+          <w:lang w:val="es-CO"/>
+        </w:rPr>
+        <w:t>keylo</w:t>
+      </w:r>
+      <w:proofErr w:type="spellEnd"/>
+      <w:r>
+        <w:rPr>
+          <w:rFonts w:ascii="Dax-Regular" w:hAnsi="Dax-Regular"/>
+          <w:lang w:val="es-CO"/>
+        </w:rPr>
+        <w:t xml:space="preserve">, </w:t>
+      </w:r>
+      <w:proofErr w:type="spellStart"/>
+      <w:r>
+        <w:rPr>
+          <w:rFonts w:ascii="Dax-Regular" w:hAnsi="Dax-Regular"/>
+          <w:lang w:val="es-CO"/>
+        </w:rPr>
+        <w:t>keyhi</w:t>
+      </w:r>
+      <w:proofErr w:type="spellEnd"/>
+      <w:r>
+        <w:rPr>
+          <w:rFonts w:ascii="Dax-Regular" w:hAnsi="Dax-Regular"/>
+          <w:lang w:val="es-CO"/>
+        </w:rPr>
+        <w:t xml:space="preserve">), la cual retorna todos los valores de un árbol que estén dentro de </w:t>
+      </w:r>
+      <w:proofErr w:type="spellStart"/>
+      <w:r>
+        <w:rPr>
+          <w:rFonts w:ascii="Dax-Regular" w:hAnsi="Dax-Regular"/>
+          <w:lang w:val="es-CO"/>
+        </w:rPr>
+        <w:t>keylo</w:t>
+      </w:r>
+      <w:proofErr w:type="spellEnd"/>
+      <w:r>
+        <w:rPr>
+          <w:rFonts w:ascii="Dax-Regular" w:hAnsi="Dax-Regular"/>
+          <w:lang w:val="es-CO"/>
+        </w:rPr>
+        <w:t xml:space="preserve"> y </w:t>
+      </w:r>
+      <w:proofErr w:type="spellStart"/>
+      <w:r>
+        <w:rPr>
+          <w:rFonts w:ascii="Dax-Regular" w:hAnsi="Dax-Regular"/>
+          <w:lang w:val="es-CO"/>
+        </w:rPr>
+        <w:t>keyhi</w:t>
+      </w:r>
+      <w:proofErr w:type="spellEnd"/>
     </w:p>
     <w:p>
       <w:pPr>
@@ -557,7 +773,7 @@
         <w:rFonts w:hint="default"/>
       </w:rPr>
     </w:lvl>
-    <w:lvl w:ilvl="1" w:tplc="04090003" w:tentative="1">
+    <w:lvl w:ilvl="1" w:tplc="04090003">
       <w:start w:val="1"/>
       <w:numFmt w:val="bullet"/>
       <w:lvlText w:val="o"/>
@@ -2447,9 +2663,12 @@
 </file>
 
 <file path=customXml/item1.xml><?xml version="1.0" encoding="utf-8"?>
-<p:properties xmlns:p="http://schemas.microsoft.com/office/2006/metadata/properties" xmlns:xsi="http://www.w3.org/2001/XMLSchema-instance" xmlns:pc="http://schemas.microsoft.com/office/infopath/2007/PartnerControls">
-  <documentManagement/>
-</p:properties>
+<?mso-contentType ?>
+<FormTemplates xmlns="http://schemas.microsoft.com/sharepoint/v3/contenttype/forms">
+  <Display>DocumentLibraryForm</Display>
+  <Edit>DocumentLibraryForm</Edit>
+  <New>DocumentLibraryForm</New>
+</FormTemplates>
 </file>
 
 <file path=customXml/item2.xml><?xml version="1.0" encoding="utf-8"?>
@@ -2664,31 +2883,43 @@
 </file>
 
 <file path=customXml/item3.xml><?xml version="1.0" encoding="utf-8"?>
-<?mso-contentType ?>
-<FormTemplates xmlns="http://schemas.microsoft.com/sharepoint/v3/contenttype/forms">
-  <Display>DocumentLibraryForm</Display>
-  <Edit>DocumentLibraryForm</Edit>
-  <New>DocumentLibraryForm</New>
-</FormTemplates>
+<p:properties xmlns:p="http://schemas.microsoft.com/office/2006/metadata/properties" xmlns:xsi="http://www.w3.org/2001/XMLSchema-instance" xmlns:pc="http://schemas.microsoft.com/office/infopath/2007/PartnerControls">
+  <documentManagement/>
+</p:properties>
 </file>
 
 <file path=customXml/itemProps1.xml><?xml version="1.0" encoding="utf-8"?>
+<ds:datastoreItem xmlns:ds="http://schemas.openxmlformats.org/officeDocument/2006/customXml" ds:itemID="{1F59EA8B-1FA8-40D2-A8B0-61B9CE1E4579}">
+  <ds:schemaRefs>
+    <ds:schemaRef ds:uri="http://schemas.microsoft.com/sharepoint/v3/contenttype/forms"/>
+  </ds:schemaRefs>
+</ds:datastoreItem>
+</file>
+
+<file path=customXml/itemProps2.xml><?xml version="1.0" encoding="utf-8"?>
+<ds:datastoreItem xmlns:ds="http://schemas.openxmlformats.org/officeDocument/2006/customXml" ds:itemID="{6A402F4C-F49F-4E29-8D88-E716A8E26B87}">
+  <ds:schemaRefs>
+    <ds:schemaRef ds:uri="http://schemas.microsoft.com/office/2006/metadata/contentType"/>
+    <ds:schemaRef ds:uri="http://schemas.microsoft.com/office/2006/metadata/properties/metaAttributes"/>
+    <ds:schemaRef ds:uri="http://www.w3.org/2001/XMLSchema"/>
+    <ds:schemaRef ds:uri="http://schemas.microsoft.com/office/2006/metadata/properties"/>
+    <ds:schemaRef ds:uri="164883f8-7691-4ecf-b54a-664c0d0edefe"/>
+    <ds:schemaRef ds:uri="85e30bcc-d76c-4413-8e4d-2dce22fb0743"/>
+    <ds:schemaRef ds:uri="http://schemas.microsoft.com/office/2006/documentManagement/types"/>
+    <ds:schemaRef ds:uri="http://schemas.microsoft.com/office/infopath/2007/PartnerControls"/>
+    <ds:schemaRef ds:uri="http://schemas.openxmlformats.org/package/2006/metadata/core-properties"/>
+    <ds:schemaRef ds:uri="http://purl.org/dc/elements/1.1/"/>
+    <ds:schemaRef ds:uri="http://purl.org/dc/terms/"/>
+    <ds:schemaRef ds:uri="http://schemas.microsoft.com/internal/obd"/>
+  </ds:schemaRefs>
+</ds:datastoreItem>
+</file>
+
+<file path=customXml/itemProps3.xml><?xml version="1.0" encoding="utf-8"?>
 <ds:datastoreItem xmlns:ds="http://schemas.openxmlformats.org/officeDocument/2006/customXml" ds:itemID="{8542EACB-7939-45C8-99C3-B6897CA7A7EF}">
   <ds:schemaRefs>
     <ds:schemaRef ds:uri="http://schemas.microsoft.com/office/2006/metadata/properties"/>
     <ds:schemaRef ds:uri="http://schemas.microsoft.com/office/infopath/2007/PartnerControls"/>
   </ds:schemaRefs>
 </ds:datastoreItem>
-</file>
-
-<file path=customXml/itemProps2.xml><?xml version="1.0" encoding="utf-8"?>
-<ds:datastoreItem xmlns:ds="http://schemas.openxmlformats.org/officeDocument/2006/customXml" ds:itemID="{6A402F4C-F49F-4E29-8D88-E716A8E26B87}"/>
-</file>
-
-<file path=customXml/itemProps3.xml><?xml version="1.0" encoding="utf-8"?>
-<ds:datastoreItem xmlns:ds="http://schemas.openxmlformats.org/officeDocument/2006/customXml" ds:itemID="{1F59EA8B-1FA8-40D2-A8B0-61B9CE1E4579}">
-  <ds:schemaRefs>
-    <ds:schemaRef ds:uri="http://schemas.microsoft.com/sharepoint/v3/contenttype/forms"/>
-  </ds:schemaRefs>
-</ds:datastoreItem>
 </file>
</xml_diff>